<commit_message>
modified uml in word document
</commit_message>
<xml_diff>
--- a/CahierDesCharges.docx
+++ b/CahierDesCharges.docx
@@ -5021,7 +5021,7 @@
           <w:lang w:val="fr-CA"/>
         </w:rPr>
         <w:drawing>
-          <wp:anchor distT="0" distB="0" distL="114300" distR="114300" simplePos="0" relativeHeight="251658240" behindDoc="0" locked="0" layoutInCell="1" allowOverlap="1" wp14:anchorId="168A9471" wp14:editId="1D0206DB">
+          <wp:anchor distT="0" distB="0" distL="114300" distR="114300" simplePos="0" relativeHeight="251658240" behindDoc="0" locked="0" layoutInCell="1" allowOverlap="1" wp14:anchorId="6095CCAC" wp14:editId="0B69BE88">
             <wp:simplePos x="0" y="0"/>
             <wp:positionH relativeFrom="column">
               <wp:posOffset>0</wp:posOffset>
@@ -5029,10 +5029,10 @@
             <wp:positionV relativeFrom="paragraph">
               <wp:posOffset>0</wp:posOffset>
             </wp:positionV>
-            <wp:extent cx="5932170" cy="1922145"/>
-            <wp:effectExtent l="0" t="0" r="0" b="1905"/>
+            <wp:extent cx="5943600" cy="1398270"/>
+            <wp:effectExtent l="0" t="0" r="0" b="0"/>
             <wp:wrapSquare wrapText="bothSides"/>
-            <wp:docPr id="1" name="Image 1"/>
+            <wp:docPr id="2" name="Image 2"/>
             <wp:cNvGraphicFramePr>
               <a:graphicFrameLocks xmlns:a="http://schemas.openxmlformats.org/drawingml/2006/main" noChangeAspect="1"/>
             </wp:cNvGraphicFramePr>
@@ -5061,7 +5061,7 @@
                   <pic:spPr bwMode="auto">
                     <a:xfrm>
                       <a:off x="0" y="0"/>
-                      <a:ext cx="5932170" cy="1922145"/>
+                      <a:ext cx="5943600" cy="1398270"/>
                     </a:xfrm>
                     <a:prstGeom prst="rect">
                       <a:avLst/>

</xml_diff>